<commit_message>
A bit more stripping on uneeded styles from menu bar
</commit_message>
<xml_diff>
--- a/Template - Pocket Program.docx
+++ b/Template - Pocket Program.docx
@@ -36,9 +36,9 @@
   </w:docDefaults>
   <w:latentStyles w:defLockedState="0" w:defUIPriority="99" w:defSemiHidden="0" w:defUnhideWhenUsed="0" w:defQFormat="0" w:count="376">
     <w:lsdException w:name="Normal" w:uiPriority="0" w:qFormat="1"/>
-    <w:lsdException w:name="heading 1" w:uiPriority="9" w:qFormat="1"/>
-    <w:lsdException w:name="heading 2" w:semiHidden="1" w:uiPriority="9" w:unhideWhenUsed="1" w:qFormat="1"/>
-    <w:lsdException w:name="heading 3" w:semiHidden="1" w:uiPriority="9" w:unhideWhenUsed="1" w:qFormat="1"/>
+    <w:lsdException w:name="heading 1" w:uiPriority="9"/>
+    <w:lsdException w:name="heading 2" w:semiHidden="1" w:uiPriority="9" w:unhideWhenUsed="1"/>
+    <w:lsdException w:name="heading 3" w:semiHidden="1" w:uiPriority="9" w:unhideWhenUsed="1"/>
     <w:lsdException w:name="heading 4" w:semiHidden="1" w:uiPriority="9" w:unhideWhenUsed="1" w:qFormat="1"/>
     <w:lsdException w:name="heading 5" w:semiHidden="1" w:uiPriority="9" w:unhideWhenUsed="1" w:qFormat="1"/>
     <w:lsdException w:name="heading 6" w:semiHidden="1" w:uiPriority="9" w:unhideWhenUsed="1" w:qFormat="1"/>
@@ -97,7 +97,7 @@
     <w:lsdException w:name="List Number 3" w:semiHidden="1" w:unhideWhenUsed="1"/>
     <w:lsdException w:name="List Number 4" w:semiHidden="1" w:unhideWhenUsed="1"/>
     <w:lsdException w:name="List Number 5" w:semiHidden="1" w:unhideWhenUsed="1"/>
-    <w:lsdException w:name="Title" w:uiPriority="10" w:qFormat="1"/>
+    <w:lsdException w:name="Title" w:uiPriority="10"/>
     <w:lsdException w:name="Closing" w:semiHidden="1" w:unhideWhenUsed="1"/>
     <w:lsdException w:name="Signature" w:semiHidden="1" w:unhideWhenUsed="1"/>
     <w:lsdException w:name="Default Paragraph Font" w:semiHidden="1" w:uiPriority="1" w:unhideWhenUsed="1"/>
@@ -109,7 +109,7 @@
     <w:lsdException w:name="List Continue 4" w:semiHidden="1" w:unhideWhenUsed="1"/>
     <w:lsdException w:name="List Continue 5" w:semiHidden="1" w:unhideWhenUsed="1"/>
     <w:lsdException w:name="Message Header" w:semiHidden="1" w:unhideWhenUsed="1"/>
-    <w:lsdException w:name="Subtitle" w:uiPriority="11" w:qFormat="1"/>
+    <w:lsdException w:name="Subtitle" w:uiPriority="11"/>
     <w:lsdException w:name="Salutation" w:semiHidden="1" w:unhideWhenUsed="1"/>
     <w:lsdException w:name="Date" w:semiHidden="1" w:unhideWhenUsed="1"/>
     <w:lsdException w:name="Body Text First Indent" w:semiHidden="1" w:unhideWhenUsed="1"/>
@@ -122,8 +122,8 @@
     <w:lsdException w:name="Block Text" w:semiHidden="1" w:unhideWhenUsed="1"/>
     <w:lsdException w:name="Hyperlink" w:semiHidden="1" w:unhideWhenUsed="1"/>
     <w:lsdException w:name="FollowedHyperlink" w:semiHidden="1" w:unhideWhenUsed="1"/>
-    <w:lsdException w:name="Strong" w:uiPriority="22" w:qFormat="1"/>
-    <w:lsdException w:name="Emphasis" w:uiPriority="20" w:qFormat="1"/>
+    <w:lsdException w:name="Strong" w:uiPriority="22"/>
+    <w:lsdException w:name="Emphasis" w:uiPriority="20"/>
     <w:lsdException w:name="Document Map" w:semiHidden="1" w:unhideWhenUsed="1"/>
     <w:lsdException w:name="Plain Text" w:semiHidden="1" w:unhideWhenUsed="1"/>
     <w:lsdException w:name="E-mail Signature" w:semiHidden="1" w:unhideWhenUsed="1"/>
@@ -192,7 +192,7 @@
     <w:lsdException w:name="Table Grid" w:uiPriority="39"/>
     <w:lsdException w:name="Table Theme" w:semiHidden="1" w:unhideWhenUsed="1"/>
     <w:lsdException w:name="Placeholder Text" w:semiHidden="1"/>
-    <w:lsdException w:name="No Spacing" w:uiPriority="1" w:qFormat="1"/>
+    <w:lsdException w:name="No Spacing" w:uiPriority="1"/>
     <w:lsdException w:name="Light Shading" w:uiPriority="60"/>
     <w:lsdException w:name="Light List" w:uiPriority="61"/>
     <w:lsdException w:name="Light Grid" w:uiPriority="62"/>
@@ -214,9 +214,9 @@
     <w:lsdException w:name="Medium Shading 2 Accent 1" w:uiPriority="64"/>
     <w:lsdException w:name="Medium List 1 Accent 1" w:uiPriority="65"/>
     <w:lsdException w:name="Revision" w:semiHidden="1"/>
-    <w:lsdException w:name="List Paragraph" w:uiPriority="34" w:qFormat="1"/>
-    <w:lsdException w:name="Quote" w:uiPriority="29" w:qFormat="1"/>
-    <w:lsdException w:name="Intense Quote" w:uiPriority="30" w:qFormat="1"/>
+    <w:lsdException w:name="List Paragraph" w:uiPriority="34"/>
+    <w:lsdException w:name="Quote" w:uiPriority="29"/>
+    <w:lsdException w:name="Intense Quote" w:uiPriority="30"/>
     <w:lsdException w:name="Medium List 2 Accent 1" w:uiPriority="66"/>
     <w:lsdException w:name="Medium Grid 1 Accent 1" w:uiPriority="67"/>
     <w:lsdException w:name="Medium Grid 2 Accent 1" w:uiPriority="68"/>
@@ -295,11 +295,11 @@
     <w:lsdException w:name="Colorful Shading Accent 6" w:uiPriority="71"/>
     <w:lsdException w:name="Colorful List Accent 6" w:uiPriority="72"/>
     <w:lsdException w:name="Colorful Grid Accent 6" w:uiPriority="73"/>
-    <w:lsdException w:name="Subtle Emphasis" w:uiPriority="19" w:qFormat="1"/>
-    <w:lsdException w:name="Intense Emphasis" w:uiPriority="21" w:qFormat="1"/>
-    <w:lsdException w:name="Subtle Reference" w:uiPriority="31" w:qFormat="1"/>
-    <w:lsdException w:name="Intense Reference" w:uiPriority="32" w:qFormat="1"/>
-    <w:lsdException w:name="Book Title" w:uiPriority="33" w:qFormat="1"/>
+    <w:lsdException w:name="Subtle Emphasis" w:uiPriority="19"/>
+    <w:lsdException w:name="Intense Emphasis" w:uiPriority="21"/>
+    <w:lsdException w:name="Subtle Reference" w:uiPriority="31"/>
+    <w:lsdException w:name="Intense Reference" w:uiPriority="32"/>
+    <w:lsdException w:name="Book Title" w:uiPriority="33"/>
     <w:lsdException w:name="Bibliography" w:semiHidden="1" w:uiPriority="37" w:unhideWhenUsed="1"/>
     <w:lsdException w:name="TOC Heading" w:semiHidden="1" w:uiPriority="39" w:unhideWhenUsed="1" w:qFormat="1"/>
     <w:lsdException w:name="Plain Table 1" w:uiPriority="41"/>
@@ -423,7 +423,6 @@
     <w:next w:val="Normal"/>
     <w:link w:val="Heading1Char"/>
     <w:uiPriority w:val="9"/>
-    <w:qFormat/>
     <w:rsid w:val="00C9289E"/>
     <w:pPr>
       <w:keepNext/>
@@ -445,7 +444,6 @@
     <w:link w:val="Heading2Char"/>
     <w:uiPriority w:val="9"/>
     <w:unhideWhenUsed/>
-    <w:qFormat/>
     <w:rsid w:val="00C9289E"/>
     <w:pPr>
       <w:keepNext/>
@@ -468,7 +466,6 @@
     <w:uiPriority w:val="9"/>
     <w:semiHidden/>
     <w:unhideWhenUsed/>
-    <w:qFormat/>
     <w:rsid w:val="00C9289E"/>
     <w:pPr>
       <w:keepNext/>
@@ -766,7 +763,6 @@
     <w:next w:val="Normal"/>
     <w:link w:val="TitleChar"/>
     <w:uiPriority w:val="10"/>
-    <w:qFormat/>
     <w:rsid w:val="00C9289E"/>
     <w:pPr>
       <w:spacing w:after="80"/>
@@ -800,7 +796,6 @@
     <w:next w:val="Normal"/>
     <w:link w:val="SubtitleChar"/>
     <w:uiPriority w:val="11"/>
-    <w:qFormat/>
     <w:rsid w:val="00C9289E"/>
     <w:pPr>
       <w:numPr>
@@ -835,7 +830,6 @@
     <w:next w:val="Normal"/>
     <w:link w:val="QuoteChar"/>
     <w:uiPriority w:val="29"/>
-    <w:qFormat/>
     <w:rsid w:val="00C9289E"/>
     <w:pPr>
       <w:spacing w:before="160"/>
@@ -863,7 +857,6 @@
     <w:name w:val="List Paragraph"/>
     <w:basedOn w:val="Normal"/>
     <w:uiPriority w:val="34"/>
-    <w:qFormat/>
     <w:rsid w:val="00C9289E"/>
     <w:pPr>
       <w:ind w:left="720"/>
@@ -874,7 +867,6 @@
     <w:name w:val="Intense Emphasis"/>
     <w:basedOn w:val="DefaultParagraphFont"/>
     <w:uiPriority w:val="21"/>
-    <w:qFormat/>
     <w:rsid w:val="00C9289E"/>
     <w:rPr>
       <w:i/>
@@ -888,7 +880,6 @@
     <w:next w:val="Normal"/>
     <w:link w:val="IntenseQuoteChar"/>
     <w:uiPriority w:val="30"/>
-    <w:qFormat/>
     <w:rsid w:val="00C9289E"/>
     <w:pPr>
       <w:pBdr>
@@ -921,7 +912,6 @@
     <w:name w:val="Intense Reference"/>
     <w:basedOn w:val="DefaultParagraphFont"/>
     <w:uiPriority w:val="32"/>
-    <w:qFormat/>
     <w:rsid w:val="00C9289E"/>
     <w:rPr>
       <w:b/>

</xml_diff>